<commit_message>
I hope this fixes most setup problems.
</commit_message>
<xml_diff>
--- a/SyllabusCOMP278Lawrance.docx
+++ b/SyllabusCOMP278Lawrance.docx
@@ -3176,7 +3176,7 @@
           <v:shape id="_x0000_i1025" type="#_x0000_t75" style="width:489pt;height:148.5pt" o:ole="">
             <v:imagedata r:id="rId12" o:title=""/>
           </v:shape>
-          <o:OLEObject Type="Embed" ProgID="Excel.Sheet.12" ShapeID="_x0000_i1025" DrawAspect="Content" ObjectID="_1471685897" r:id="rId13"/>
+          <o:OLEObject Type="Embed" ProgID="Excel.Sheet.12" ShapeID="_x0000_i1025" DrawAspect="Content" ObjectID="_1471889484" r:id="rId13"/>
         </w:object>
       </w:r>
     </w:p>
@@ -3196,8 +3196,6 @@
       <w:r>
         <w:t xml:space="preserve"> with </w:t>
       </w:r>
-      <w:bookmarkStart w:id="16" w:name="_GoBack"/>
-      <w:bookmarkEnd w:id="16"/>
       <w:proofErr w:type="spellStart"/>
       <w:r>
         <w:t>Github</w:t>
@@ -3420,146 +3418,6 @@
           <w:sz w:val="20"/>
           <w:szCs w:val="20"/>
         </w:rPr>
-      </w:pPr>
-      <w:r>
-        <w:rPr>
-          <w:rFonts w:ascii="Arial" w:hAnsi="Arial" w:cs="Arial"/>
-          <w:sz w:val="20"/>
-          <w:szCs w:val="20"/>
-        </w:rPr>
-        <w:br/>
-        <w:t>E</w:t>
-      </w:r>
-      <w:r>
-        <w:rPr>
-          <w:rFonts w:ascii="Arial" w:hAnsi="Arial" w:cs="Arial"/>
-          <w:sz w:val="20"/>
-          <w:szCs w:val="20"/>
-        </w:rPr>
-        <w:t>xcuse</w:t>
-      </w:r>
-      <w:r>
-        <w:rPr>
-          <w:rFonts w:ascii="Arial" w:hAnsi="Arial" w:cs="Arial"/>
-          <w:sz w:val="20"/>
-          <w:szCs w:val="20"/>
-        </w:rPr>
-        <w:t>d absences include:</w:t>
-      </w:r>
-      <w:r>
-        <w:rPr>
-          <w:rFonts w:ascii="Arial" w:hAnsi="Arial" w:cs="Arial"/>
-          <w:sz w:val="20"/>
-          <w:szCs w:val="20"/>
-        </w:rPr>
-        <w:t xml:space="preserve"> athletics, </w:t>
-      </w:r>
-      <w:r>
-        <w:rPr>
-          <w:rFonts w:ascii="Arial" w:hAnsi="Arial" w:cs="Arial"/>
-          <w:sz w:val="20"/>
-          <w:szCs w:val="20"/>
-        </w:rPr>
-        <w:t>con</w:t>
-      </w:r>
-      <w:r>
-        <w:rPr>
-          <w:rFonts w:ascii="Arial" w:hAnsi="Arial" w:cs="Arial"/>
-          <w:sz w:val="20"/>
-          <w:szCs w:val="20"/>
-        </w:rPr>
-        <w:t>ferences, funerals, illness,</w:t>
-      </w:r>
-      <w:r>
-        <w:rPr>
-          <w:rFonts w:ascii="Arial" w:hAnsi="Arial" w:cs="Arial"/>
-          <w:sz w:val="20"/>
-          <w:szCs w:val="20"/>
-        </w:rPr>
-        <w:t xml:space="preserve"> </w:t>
-      </w:r>
-      <w:r>
-        <w:rPr>
-          <w:rFonts w:ascii="Arial" w:hAnsi="Arial" w:cs="Arial"/>
-          <w:sz w:val="20"/>
-          <w:szCs w:val="20"/>
-        </w:rPr>
-        <w:t xml:space="preserve">job </w:t>
-      </w:r>
-      <w:r>
-        <w:rPr>
-          <w:rFonts w:ascii="Arial" w:hAnsi="Arial" w:cs="Arial"/>
-          <w:sz w:val="20"/>
-          <w:szCs w:val="20"/>
-        </w:rPr>
-        <w:t xml:space="preserve">interviews, </w:t>
-      </w:r>
-      <w:r>
-        <w:rPr>
-          <w:rFonts w:ascii="Arial" w:hAnsi="Arial" w:cs="Arial"/>
-          <w:sz w:val="20"/>
-          <w:szCs w:val="20"/>
-        </w:rPr>
-        <w:t>jury duty</w:t>
-      </w:r>
-      <w:r>
-        <w:rPr>
-          <w:rFonts w:ascii="Arial" w:hAnsi="Arial" w:cs="Arial"/>
-          <w:sz w:val="20"/>
-          <w:szCs w:val="20"/>
-        </w:rPr>
-        <w:t>, and transit problems</w:t>
-      </w:r>
-      <w:r>
-        <w:rPr>
-          <w:rFonts w:ascii="Arial" w:hAnsi="Arial" w:cs="Arial"/>
-          <w:sz w:val="20"/>
-          <w:szCs w:val="20"/>
-        </w:rPr>
-        <w:t>.</w:t>
-      </w:r>
-      <w:r>
-        <w:rPr>
-          <w:rFonts w:ascii="Arial" w:hAnsi="Arial" w:cs="Arial"/>
-          <w:sz w:val="20"/>
-          <w:szCs w:val="20"/>
-        </w:rPr>
-        <w:br/>
-        <w:t xml:space="preserve">Unexcused absences include: hangovers, all-nighters, sleeping through the alarm, </w:t>
-      </w:r>
-      <w:r>
-        <w:rPr>
-          <w:rFonts w:ascii="Arial" w:hAnsi="Arial" w:cs="Arial"/>
-          <w:sz w:val="20"/>
-          <w:szCs w:val="20"/>
-        </w:rPr>
-        <w:t xml:space="preserve">video game launches, </w:t>
-      </w:r>
-      <w:r>
-        <w:rPr>
-          <w:rFonts w:ascii="Arial" w:hAnsi="Arial" w:cs="Arial"/>
-          <w:sz w:val="20"/>
-          <w:szCs w:val="20"/>
-        </w:rPr>
-        <w:t>etc</w:t>
-      </w:r>
-      <w:r>
-        <w:rPr>
-          <w:rFonts w:ascii="Arial" w:hAnsi="Arial" w:cs="Arial"/>
-          <w:sz w:val="20"/>
-        </w:rPr>
-        <w:t>.</w:t>
-      </w:r>
-    </w:p>
-    <w:p>
-      <w:pPr>
-        <w:outlineLvl w:val="0"/>
-        <w:rPr>
-          <w:rFonts w:ascii="Arial" w:hAnsi="Arial" w:cs="Arial"/>
-          <w:b/>
-          <w:sz w:val="20"/>
-          <w:szCs w:val="20"/>
-        </w:rPr>
         <w:sectPr>
           <w:type w:val="continuous"/>
           <w:pgSz w:w="12240" w:h="15840" w:code="1"/>
@@ -3569,6 +3427,185 @@
           <w:docGrid w:linePitch="299"/>
         </w:sectPr>
       </w:pPr>
+      <w:r>
+        <w:rPr>
+          <w:rFonts w:ascii="Arial" w:hAnsi="Arial" w:cs="Arial"/>
+          <w:sz w:val="20"/>
+          <w:szCs w:val="20"/>
+        </w:rPr>
+        <w:br/>
+        <w:t>E</w:t>
+      </w:r>
+      <w:r>
+        <w:rPr>
+          <w:rFonts w:ascii="Arial" w:hAnsi="Arial" w:cs="Arial"/>
+          <w:sz w:val="20"/>
+          <w:szCs w:val="20"/>
+        </w:rPr>
+        <w:t>xcuse</w:t>
+      </w:r>
+      <w:r>
+        <w:rPr>
+          <w:rFonts w:ascii="Arial" w:hAnsi="Arial" w:cs="Arial"/>
+          <w:sz w:val="20"/>
+          <w:szCs w:val="20"/>
+        </w:rPr>
+        <w:t>d</w:t>
+      </w:r>
+      <w:r>
+        <w:rPr>
+          <w:rFonts w:ascii="Arial" w:hAnsi="Arial" w:cs="Arial"/>
+          <w:sz w:val="20"/>
+          <w:szCs w:val="20"/>
+        </w:rPr>
+        <w:t>:</w:t>
+      </w:r>
+      <w:r>
+        <w:rPr>
+          <w:rFonts w:ascii="Arial" w:hAnsi="Arial" w:cs="Arial"/>
+          <w:sz w:val="20"/>
+          <w:szCs w:val="20"/>
+        </w:rPr>
+        <w:t xml:space="preserve"> athletics, </w:t>
+      </w:r>
+      <w:r>
+        <w:rPr>
+          <w:rFonts w:ascii="Arial" w:hAnsi="Arial" w:cs="Arial"/>
+          <w:sz w:val="20"/>
+          <w:szCs w:val="20"/>
+        </w:rPr>
+        <w:t>con</w:t>
+      </w:r>
+      <w:r>
+        <w:rPr>
+          <w:rFonts w:ascii="Arial" w:hAnsi="Arial" w:cs="Arial"/>
+          <w:sz w:val="20"/>
+          <w:szCs w:val="20"/>
+        </w:rPr>
+        <w:t xml:space="preserve">ferences, </w:t>
+      </w:r>
+      <w:r>
+        <w:rPr>
+          <w:rFonts w:ascii="Arial" w:hAnsi="Arial" w:cs="Arial"/>
+          <w:sz w:val="20"/>
+          <w:szCs w:val="20"/>
+        </w:rPr>
+        <w:t xml:space="preserve">weddings, </w:t>
+      </w:r>
+      <w:r>
+        <w:rPr>
+          <w:rFonts w:ascii="Arial" w:hAnsi="Arial" w:cs="Arial"/>
+          <w:sz w:val="20"/>
+          <w:szCs w:val="20"/>
+        </w:rPr>
+        <w:t>funerals, illness</w:t>
+      </w:r>
+      <w:r>
+        <w:rPr>
+          <w:rFonts w:ascii="Arial" w:hAnsi="Arial" w:cs="Arial"/>
+          <w:sz w:val="20"/>
+          <w:szCs w:val="20"/>
+        </w:rPr>
+        <w:t>es</w:t>
+      </w:r>
+      <w:r>
+        <w:rPr>
+          <w:rFonts w:ascii="Arial" w:hAnsi="Arial" w:cs="Arial"/>
+          <w:sz w:val="20"/>
+          <w:szCs w:val="20"/>
+        </w:rPr>
+        <w:t>,</w:t>
+      </w:r>
+      <w:r>
+        <w:rPr>
+          <w:rFonts w:ascii="Arial" w:hAnsi="Arial" w:cs="Arial"/>
+          <w:sz w:val="20"/>
+          <w:szCs w:val="20"/>
+        </w:rPr>
+        <w:t xml:space="preserve"> </w:t>
+      </w:r>
+      <w:r>
+        <w:rPr>
+          <w:rFonts w:ascii="Arial" w:hAnsi="Arial" w:cs="Arial"/>
+          <w:sz w:val="20"/>
+          <w:szCs w:val="20"/>
+        </w:rPr>
+        <w:t xml:space="preserve">job </w:t>
+      </w:r>
+      <w:r>
+        <w:rPr>
+          <w:rFonts w:ascii="Arial" w:hAnsi="Arial" w:cs="Arial"/>
+          <w:sz w:val="20"/>
+          <w:szCs w:val="20"/>
+        </w:rPr>
+        <w:t xml:space="preserve">interviews, </w:t>
+      </w:r>
+      <w:r>
+        <w:rPr>
+          <w:rFonts w:ascii="Arial" w:hAnsi="Arial" w:cs="Arial"/>
+          <w:sz w:val="20"/>
+          <w:szCs w:val="20"/>
+        </w:rPr>
+        <w:t>jury duty</w:t>
+      </w:r>
+      <w:r>
+        <w:rPr>
+          <w:rFonts w:ascii="Arial" w:hAnsi="Arial" w:cs="Arial"/>
+          <w:sz w:val="20"/>
+          <w:szCs w:val="20"/>
+        </w:rPr>
+        <w:t>,</w:t>
+      </w:r>
+      <w:r>
+        <w:rPr>
+          <w:rFonts w:ascii="Arial" w:hAnsi="Arial" w:cs="Arial"/>
+          <w:sz w:val="20"/>
+          <w:szCs w:val="20"/>
+        </w:rPr>
+        <w:t xml:space="preserve"> and</w:t>
+      </w:r>
+      <w:r>
+        <w:rPr>
+          <w:rFonts w:ascii="Arial" w:hAnsi="Arial" w:cs="Arial"/>
+          <w:sz w:val="20"/>
+          <w:szCs w:val="20"/>
+        </w:rPr>
+        <w:t xml:space="preserve"> transit problems</w:t>
+      </w:r>
+      <w:r>
+        <w:rPr>
+          <w:rFonts w:ascii="Arial" w:hAnsi="Arial" w:cs="Arial"/>
+          <w:sz w:val="20"/>
+          <w:szCs w:val="20"/>
+        </w:rPr>
+        <w:br/>
+        <w:t xml:space="preserve">Unexcused: hangovers, all-nighters, sleeping through the alarm, </w:t>
+      </w:r>
+      <w:r>
+        <w:rPr>
+          <w:rFonts w:ascii="Arial" w:hAnsi="Arial" w:cs="Arial"/>
+          <w:sz w:val="20"/>
+          <w:szCs w:val="20"/>
+        </w:rPr>
+        <w:t xml:space="preserve">video game launches, </w:t>
+      </w:r>
+      <w:r>
+        <w:rPr>
+          <w:rFonts w:ascii="Arial" w:hAnsi="Arial" w:cs="Arial"/>
+          <w:sz w:val="20"/>
+          <w:szCs w:val="20"/>
+        </w:rPr>
+        <w:t>etc</w:t>
+      </w:r>
+      <w:r>
+        <w:rPr>
+          <w:rFonts w:ascii="Arial" w:hAnsi="Arial" w:cs="Arial"/>
+          <w:sz w:val="20"/>
+        </w:rPr>
+        <w:t>.</w:t>
+      </w:r>
+      <w:bookmarkStart w:id="16" w:name="_GoBack"/>
+      <w:bookmarkEnd w:id="16"/>
     </w:p>
     <w:p>
       <w:pPr>
@@ -6129,25 +6166,7 @@
           <w:sz w:val="20"/>
           <w:szCs w:val="20"/>
         </w:rPr>
-        <w:t xml:space="preserve">learning nothing while paying for a </w:t>
-      </w:r>
-      <w:proofErr w:type="gramStart"/>
-      <w:r>
-        <w:rPr>
-          <w:rFonts w:ascii="Arial" w:hAnsi="Arial" w:cs="Arial"/>
-          <w:sz w:val="20"/>
-          <w:szCs w:val="20"/>
-        </w:rPr>
-        <w:t>college</w:t>
-      </w:r>
-      <w:proofErr w:type="gramEnd"/>
-      <w:r>
-        <w:rPr>
-          <w:rFonts w:ascii="Arial" w:hAnsi="Arial" w:cs="Arial"/>
-          <w:sz w:val="20"/>
-          <w:szCs w:val="20"/>
-        </w:rPr>
-        <w:t xml:space="preserve"> degree</w:t>
+        <w:t>learning nothing while paying for a college degree</w:t>
       </w:r>
       <w:r>
         <w:rPr>
@@ -9397,7 +9416,7 @@
 </file>
 
 <file path=customXml/itemProps1.xml><?xml version="1.0" encoding="utf-8"?>
-<ds:datastoreItem xmlns:ds="http://schemas.openxmlformats.org/officeDocument/2006/customXml" ds:itemID="{AD33669B-EAC3-4648-9F00-F4641E320797}">
+<ds:datastoreItem xmlns:ds="http://schemas.openxmlformats.org/officeDocument/2006/customXml" ds:itemID="{624A8685-EB25-45BA-87BB-42700F11E194}">
   <ds:schemaRefs>
     <ds:schemaRef ds:uri="http://schemas.openxmlformats.org/officeDocument/2006/bibliography"/>
   </ds:schemaRefs>

</xml_diff>